<commit_message>
sales order to receibable
</commit_message>
<xml_diff>
--- a/database changes/Table Changes - New.docx
+++ b/database changes/Table Changes - New.docx
@@ -249,6 +249,7 @@
         </w:rPr>
         <w:t xml:space="preserve"> </w:t>
       </w:r>
+      <w:proofErr w:type="gramStart"/>
       <w:r>
         <w:rPr>
           <w:rFonts w:ascii="Courier New" w:hAnsi="Courier New" w:cs="Courier New"/>
@@ -271,6 +272,7 @@
         </w:rPr>
         <w:t>(</w:t>
       </w:r>
+      <w:proofErr w:type="gramEnd"/>
       <w:r>
         <w:rPr>
           <w:rFonts w:ascii="Courier New" w:hAnsi="Courier New" w:cs="Courier New"/>
@@ -493,6 +495,243 @@
         </w:rPr>
         <w:t>;</w:t>
       </w:r>
+    </w:p>
+    <w:p>
+      <w:pPr>
+        <w:rPr>
+          <w:rFonts w:ascii="Calibri" w:eastAsia="Calibri" w:hAnsi="Calibri" w:cs="Calibri"/>
+        </w:rPr>
+      </w:pPr>
+    </w:p>
+    <w:p>
+      <w:pPr>
+        <w:rPr>
+          <w:rFonts w:ascii="Calibri" w:eastAsia="Calibri" w:hAnsi="Calibri" w:cs="Calibri"/>
+        </w:rPr>
+      </w:pPr>
+      <w:r>
+        <w:rPr>
+          <w:rFonts w:ascii="Calibri" w:eastAsia="Calibri" w:hAnsi="Calibri" w:cs="Calibri"/>
+        </w:rPr>
+        <w:t>/*09-13-2023*/</w:t>
+      </w:r>
+    </w:p>
+    <w:p>
+      <w:pPr>
+        <w:autoSpaceDE w:val="0"/>
+        <w:autoSpaceDN w:val="0"/>
+        <w:adjustRightInd w:val="0"/>
+        <w:spacing w:after="0" w:line="240" w:lineRule="auto"/>
+        <w:rPr>
+          <w:rFonts w:ascii="Courier New" w:hAnsi="Courier New" w:cs="Courier New"/>
+          <w:color w:val="808000"/>
+          <w:sz w:val="20"/>
+          <w:szCs w:val="20"/>
+          <w:lang w:val="en-US"/>
+        </w:rPr>
+      </w:pPr>
+      <w:r>
+        <w:rPr>
+          <w:rFonts w:ascii="Courier New" w:hAnsi="Courier New" w:cs="Courier New"/>
+          <w:b/>
+          <w:bCs/>
+          <w:color w:val="0000FF"/>
+          <w:sz w:val="20"/>
+          <w:szCs w:val="20"/>
+          <w:lang w:val="en-US"/>
+        </w:rPr>
+        <w:t>ALTER</w:t>
+      </w:r>
+      <w:r>
+        <w:rPr>
+          <w:rFonts w:ascii="Courier New" w:hAnsi="Courier New" w:cs="Courier New"/>
+          <w:color w:val="000000"/>
+          <w:sz w:val="20"/>
+          <w:szCs w:val="20"/>
+          <w:lang w:val="en-US"/>
+        </w:rPr>
+        <w:t xml:space="preserve"> </w:t>
+      </w:r>
+      <w:r>
+        <w:rPr>
+          <w:rFonts w:ascii="Courier New" w:hAnsi="Courier New" w:cs="Courier New"/>
+          <w:b/>
+          <w:bCs/>
+          <w:color w:val="0000FF"/>
+          <w:sz w:val="20"/>
+          <w:szCs w:val="20"/>
+          <w:lang w:val="en-US"/>
+        </w:rPr>
+        <w:t>TABLE</w:t>
+      </w:r>
+      <w:r>
+        <w:rPr>
+          <w:rFonts w:ascii="Courier New" w:hAnsi="Courier New" w:cs="Courier New"/>
+          <w:color w:val="000000"/>
+          <w:sz w:val="20"/>
+          <w:szCs w:val="20"/>
+          <w:lang w:val="en-US"/>
+        </w:rPr>
+        <w:t xml:space="preserve"> </w:t>
+      </w:r>
+      <w:r>
+        <w:rPr>
+          <w:rFonts w:ascii="Courier New" w:hAnsi="Courier New" w:cs="Courier New"/>
+          <w:color w:val="808000"/>
+          <w:sz w:val="20"/>
+          <w:szCs w:val="20"/>
+          <w:lang w:val="en-US"/>
+        </w:rPr>
+        <w:t>`</w:t>
+      </w:r>
+      <w:proofErr w:type="spellStart"/>
+      <w:r>
+        <w:rPr>
+          <w:rFonts w:ascii="Courier New" w:hAnsi="Courier New" w:cs="Courier New"/>
+          <w:color w:val="808000"/>
+          <w:sz w:val="20"/>
+          <w:szCs w:val="20"/>
+          <w:lang w:val="en-US"/>
+        </w:rPr>
+        <w:t>teves_sales_order_table</w:t>
+      </w:r>
+      <w:proofErr w:type="spellEnd"/>
+      <w:r>
+        <w:rPr>
+          <w:rFonts w:ascii="Courier New" w:hAnsi="Courier New" w:cs="Courier New"/>
+          <w:color w:val="808000"/>
+          <w:sz w:val="20"/>
+          <w:szCs w:val="20"/>
+          <w:lang w:val="en-US"/>
+        </w:rPr>
+        <w:t>`</w:t>
+      </w:r>
+    </w:p>
+    <w:p>
+      <w:pPr>
+        <w:autoSpaceDE w:val="0"/>
+        <w:autoSpaceDN w:val="0"/>
+        <w:adjustRightInd w:val="0"/>
+        <w:spacing w:after="0" w:line="240" w:lineRule="auto"/>
+        <w:rPr>
+          <w:rFonts w:ascii="Courier New" w:hAnsi="Courier New" w:cs="Courier New"/>
+          <w:color w:val="0000FF"/>
+          <w:sz w:val="20"/>
+          <w:szCs w:val="20"/>
+          <w:lang w:val="en-US"/>
+        </w:rPr>
+      </w:pPr>
+      <w:r>
+        <w:rPr>
+          <w:rFonts w:ascii="Courier New" w:hAnsi="Courier New" w:cs="Courier New"/>
+          <w:color w:val="000000"/>
+          <w:sz w:val="20"/>
+          <w:szCs w:val="20"/>
+          <w:lang w:val="en-US"/>
+        </w:rPr>
+        <w:tab/>
+      </w:r>
+      <w:r>
+        <w:rPr>
+          <w:rFonts w:ascii="Courier New" w:hAnsi="Courier New" w:cs="Courier New"/>
+          <w:b/>
+          <w:bCs/>
+          <w:color w:val="0000FF"/>
+          <w:sz w:val="20"/>
+          <w:szCs w:val="20"/>
+          <w:lang w:val="en-US"/>
+        </w:rPr>
+        <w:t>DROP</w:t>
+      </w:r>
+      <w:r>
+        <w:rPr>
+          <w:rFonts w:ascii="Courier New" w:hAnsi="Courier New" w:cs="Courier New"/>
+          <w:color w:val="000000"/>
+          <w:sz w:val="20"/>
+          <w:szCs w:val="20"/>
+          <w:lang w:val="en-US"/>
+        </w:rPr>
+        <w:t xml:space="preserve"> </w:t>
+      </w:r>
+      <w:r>
+        <w:rPr>
+          <w:rFonts w:ascii="Courier New" w:hAnsi="Courier New" w:cs="Courier New"/>
+          <w:b/>
+          <w:bCs/>
+          <w:color w:val="0000FF"/>
+          <w:sz w:val="20"/>
+          <w:szCs w:val="20"/>
+          <w:lang w:val="en-US"/>
+        </w:rPr>
+        <w:t>COLUMN</w:t>
+      </w:r>
+      <w:r>
+        <w:rPr>
+          <w:rFonts w:ascii="Courier New" w:hAnsi="Courier New" w:cs="Courier New"/>
+          <w:color w:val="000000"/>
+          <w:sz w:val="20"/>
+          <w:szCs w:val="20"/>
+          <w:lang w:val="en-US"/>
+        </w:rPr>
+        <w:t xml:space="preserve"> </w:t>
+      </w:r>
+      <w:r>
+        <w:rPr>
+          <w:rFonts w:ascii="Courier New" w:hAnsi="Courier New" w:cs="Courier New"/>
+          <w:color w:val="808000"/>
+          <w:sz w:val="20"/>
+          <w:szCs w:val="20"/>
+          <w:lang w:val="en-US"/>
+        </w:rPr>
+        <w:t>`</w:t>
+      </w:r>
+      <w:proofErr w:type="spellStart"/>
+      <w:r>
+        <w:rPr>
+          <w:rFonts w:ascii="Courier New" w:hAnsi="Courier New" w:cs="Courier New"/>
+          <w:color w:val="808000"/>
+          <w:sz w:val="20"/>
+          <w:szCs w:val="20"/>
+          <w:lang w:val="en-US"/>
+        </w:rPr>
+        <w:t>sales_order_delivery_status</w:t>
+      </w:r>
+      <w:proofErr w:type="spellEnd"/>
+      <w:r>
+        <w:rPr>
+          <w:rFonts w:ascii="Courier New" w:hAnsi="Courier New" w:cs="Courier New"/>
+          <w:color w:val="808000"/>
+          <w:sz w:val="20"/>
+          <w:szCs w:val="20"/>
+          <w:lang w:val="en-US"/>
+        </w:rPr>
+        <w:t>`</w:t>
+      </w:r>
+      <w:r>
+        <w:rPr>
+          <w:rFonts w:ascii="Courier New" w:hAnsi="Courier New" w:cs="Courier New"/>
+          <w:color w:val="0000FF"/>
+          <w:sz w:val="20"/>
+          <w:szCs w:val="20"/>
+          <w:lang w:val="en-US"/>
+        </w:rPr>
+        <w:t>;</w:t>
+      </w:r>
+    </w:p>
+    <w:p>
+      <w:pPr>
+        <w:autoSpaceDE w:val="0"/>
+        <w:autoSpaceDN w:val="0"/>
+        <w:adjustRightInd w:val="0"/>
+        <w:spacing w:after="0" w:line="240" w:lineRule="auto"/>
+        <w:rPr>
+          <w:rFonts w:ascii="Courier New" w:hAnsi="Courier New" w:cs="Courier New"/>
+          <w:color w:val="0000FF"/>
+          <w:sz w:val="20"/>
+          <w:szCs w:val="20"/>
+          <w:lang w:val="en-US"/>
+        </w:rPr>
+      </w:pPr>
     </w:p>
     <w:p>
       <w:pPr>

</xml_diff>